<commit_message>
UI Design for Proposal
</commit_message>
<xml_diff>
--- a/docs/Proposal.docx
+++ b/docs/Proposal.docx
@@ -1,6 +1,6 @@
 
 <file path=word/document.xml><?xml version="1.0" encoding="utf-8"?>
-<w:document xmlns:wpc="http://schemas.microsoft.com/office/word/2010/wordprocessingCanvas" xmlns:mo="http://schemas.microsoft.com/office/mac/office/2008/main" xmlns:mc="http://schemas.openxmlformats.org/markup-compatibility/2006" xmlns:mv="urn:schemas-microsoft-com:mac:vml" xmlns:o="urn:schemas-microsoft-com:office:office" xmlns:r="http://schemas.openxmlformats.org/officeDocument/2006/relationships" xmlns:m="http://schemas.openxmlformats.org/officeDocument/2006/math" xmlns:v="urn:schemas-microsoft-com:vml" xmlns:wp14="http://schemas.microsoft.com/office/word/2010/wordprocessingDrawing" xmlns:wp="http://schemas.openxmlformats.org/drawingml/2006/wordprocessingDrawing" xmlns:w10="urn:schemas-microsoft-com:office:word" xmlns:w="http://schemas.openxmlformats.org/wordprocessingml/2006/main" xmlns:w14="http://schemas.microsoft.com/office/word/2010/wordml" xmlns:w15="http://schemas.microsoft.com/office/word/2012/wordml" xmlns:wpg="http://schemas.microsoft.com/office/word/2010/wordprocessingGroup" xmlns:wpi="http://schemas.microsoft.com/office/word/2010/wordprocessingInk" xmlns:wne="http://schemas.microsoft.com/office/word/2006/wordml" xmlns:wps="http://schemas.microsoft.com/office/word/2010/wordprocessingShape" mc:Ignorable="w14 w15 wp14">
+<w:document xmlns:wpc="http://schemas.microsoft.com/office/word/2010/wordprocessingCanvas" xmlns:cx="http://schemas.microsoft.com/office/drawing/2014/chartex" xmlns:cx1="http://schemas.microsoft.com/office/drawing/2015/9/8/chartex" xmlns:cx2="http://schemas.microsoft.com/office/drawing/2015/10/21/chartex" xmlns:cx3="http://schemas.microsoft.com/office/drawing/2016/5/9/chartex" xmlns:cx4="http://schemas.microsoft.com/office/drawing/2016/5/10/chartex" xmlns:cx5="http://schemas.microsoft.com/office/drawing/2016/5/11/chartex" xmlns:cx6="http://schemas.microsoft.com/office/drawing/2016/5/12/chartex" xmlns:cx7="http://schemas.microsoft.com/office/drawing/2016/5/13/chartex" xmlns:cx8="http://schemas.microsoft.com/office/drawing/2016/5/14/chartex" xmlns:mc="http://schemas.openxmlformats.org/markup-compatibility/2006" xmlns:aink="http://schemas.microsoft.com/office/drawing/2016/ink" xmlns:am3d="http://schemas.microsoft.com/office/drawing/2017/model3d" xmlns:o="urn:schemas-microsoft-com:office:office" xmlns:r="http://schemas.openxmlformats.org/officeDocument/2006/relationships" xmlns:m="http://schemas.openxmlformats.org/officeDocument/2006/math" xmlns:v="urn:schemas-microsoft-com:vml" xmlns:wp14="http://schemas.microsoft.com/office/word/2010/wordprocessingDrawing" xmlns:wp="http://schemas.openxmlformats.org/drawingml/2006/wordprocessingDrawing" xmlns:w10="urn:schemas-microsoft-com:office:word" xmlns:w="http://schemas.openxmlformats.org/wordprocessingml/2006/main" xmlns:w14="http://schemas.microsoft.com/office/word/2010/wordml" xmlns:w15="http://schemas.microsoft.com/office/word/2012/wordml" xmlns:w16cid="http://schemas.microsoft.com/office/word/2016/wordml/cid" xmlns:w16se="http://schemas.microsoft.com/office/word/2015/wordml/symex" xmlns:wpg="http://schemas.microsoft.com/office/word/2010/wordprocessingGroup" xmlns:wpi="http://schemas.microsoft.com/office/word/2010/wordprocessingInk" xmlns:wne="http://schemas.microsoft.com/office/word/2006/wordml" xmlns:wps="http://schemas.microsoft.com/office/word/2010/wordprocessingShape" mc:Ignorable="w14 w15 w16se w16cid wp14">
   <w:body>
     <w:sdt>
       <w:sdtPr>
@@ -147,7 +147,7 @@
                                                     </pic:cNvPicPr>
                                                   </pic:nvPicPr>
                                                   <pic:blipFill>
-                                                    <a:blip r:embed="rId6">
+                                                    <a:blip r:embed="rId8">
                                                       <a:extLst>
                                                         <a:ext uri="{28A0092B-C50C-407E-A947-70E740481C1C}">
                                                           <a14:useLocalDpi xmlns:a14="http://schemas.microsoft.com/office/drawing/2010/main" val="0"/>
@@ -339,7 +339,15 @@
                                               <w:sz w:val="32"/>
                                               <w:szCs w:val="32"/>
                                             </w:rPr>
-                                            <w:t xml:space="preserve">follow any events that located nearby </w:t>
+                                            <w:t>like</w:t>
+                                          </w:r>
+                                          <w:r>
+                                            <w:rPr>
+                                              <w:color w:val="000000" w:themeColor="text1"/>
+                                              <w:sz w:val="32"/>
+                                              <w:szCs w:val="32"/>
+                                            </w:rPr>
+                                            <w:t xml:space="preserve"> any events that located nearby </w:t>
                                           </w:r>
                                           <w:r>
                                             <w:rPr>
@@ -507,11 +515,11 @@
               </mc:Choice>
               <mc:Fallback>
                 <w:pict>
-                  <v:shapetype w14:anchorId="4D95FB7B" id="_x0000_t202" coordsize="21600,21600" o:spt="202" path="m0,0l0,21600,21600,21600,21600,0xe">
+                  <v:shapetype w14:anchorId="4D95FB7B" id="_x0000_t202" coordsize="21600,21600" o:spt="202" path="m,l,21600r21600,l21600,xe">
                     <v:stroke joinstyle="miter"/>
                     <v:path gradientshapeok="t" o:connecttype="rect"/>
                   </v:shapetype>
-                  <v:shape id="Text Box 138" o:spid="_x0000_s1026" type="#_x0000_t202" style="position:absolute;margin-left:0;margin-top:0;width:134.85pt;height:302.4pt;z-index:251659264;visibility:visible;mso-wrap-style:square;mso-width-percent:941;mso-height-percent:773;mso-wrap-distance-left:9pt;mso-wrap-distance-top:0;mso-wrap-distance-right:9pt;mso-wrap-distance-bottom:0;mso-position-horizontal:center;mso-position-horizontal-relative:page;mso-position-vertical:center;mso-position-vertical-relative:page;mso-width-percent:941;mso-height-percent:773;mso-width-relative:page;mso-height-relative:page;v-text-anchor:middle" o:gfxdata="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" fillcolor="white [3201]" stroked="f" strokeweight=".5pt">
+                  <v:shape id="Text Box 138" o:spid="_x0000_s1026" type="#_x0000_t202" style="position:absolute;margin-left:0;margin-top:0;width:134.85pt;height:302.4pt;z-index:251659264;visibility:visible;mso-wrap-style:square;mso-width-percent:941;mso-height-percent:773;mso-wrap-distance-left:9pt;mso-wrap-distance-top:0;mso-wrap-distance-right:9pt;mso-wrap-distance-bottom:0;mso-position-horizontal:center;mso-position-horizontal-relative:page;mso-position-vertical:center;mso-position-vertical-relative:page;mso-width-percent:941;mso-height-percent:773;mso-width-relative:page;mso-height-relative:page;v-text-anchor:middle" o:gfxdata="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" fillcolor="white [3201]" stroked="f" strokeweight=".5pt">
                     <v:textbox inset="0,0,0,0">
                       <w:txbxContent>
                         <w:tbl>
@@ -575,7 +583,7 @@
                                               </pic:cNvPicPr>
                                             </pic:nvPicPr>
                                             <pic:blipFill>
-                                              <a:blip r:embed="rId6">
+                                              <a:blip r:embed="rId8">
                                                 <a:extLst>
                                                   <a:ext uri="{28A0092B-C50C-407E-A947-70E740481C1C}">
                                                     <a14:useLocalDpi xmlns:a14="http://schemas.microsoft.com/office/drawing/2010/main" val="0"/>
@@ -767,7 +775,15 @@
                                         <w:sz w:val="32"/>
                                         <w:szCs w:val="32"/>
                                       </w:rPr>
-                                      <w:t xml:space="preserve">follow any events that located nearby </w:t>
+                                      <w:t>like</w:t>
+                                    </w:r>
+                                    <w:r>
+                                      <w:rPr>
+                                        <w:color w:val="000000" w:themeColor="text1"/>
+                                        <w:sz w:val="32"/>
+                                        <w:szCs w:val="32"/>
+                                      </w:rPr>
+                                      <w:t xml:space="preserve"> any events that located nearby </w:t>
                                     </w:r>
                                     <w:r>
                                       <w:rPr>
@@ -955,30 +971,34 @@
           <w:color w:val="000000" w:themeColor="text1"/>
         </w:rPr>
       </w:pPr>
-      <w:proofErr w:type="spellStart"/>
       <w:r>
         <w:rPr>
           <w:color w:val="000000" w:themeColor="text1"/>
         </w:rPr>
-        <w:t>EventMe</w:t>
-      </w:r>
-      <w:proofErr w:type="spellEnd"/>
+        <w:t xml:space="preserve">EventMe is an Android application </w:t>
+      </w:r>
       <w:r>
         <w:rPr>
           <w:color w:val="000000" w:themeColor="text1"/>
         </w:rPr>
-        <w:t xml:space="preserve"> is an Android application </w:t>
+        <w:t xml:space="preserve">using Google Map API service to locate user’s </w:t>
       </w:r>
       <w:r>
         <w:rPr>
           <w:color w:val="000000" w:themeColor="text1"/>
         </w:rPr>
-        <w:t xml:space="preserve">using Google Map API service to locate user’s location and recommend </w:t>
+        <w:t xml:space="preserve">current </w:t>
       </w:r>
       <w:r>
         <w:rPr>
           <w:color w:val="000000" w:themeColor="text1"/>
         </w:rPr>
+        <w:t xml:space="preserve">location and recommend </w:t>
+      </w:r>
+      <w:r>
+        <w:rPr>
+          <w:color w:val="000000" w:themeColor="text1"/>
+        </w:rPr>
         <w:t>any nearby events around</w:t>
       </w:r>
       <w:r>
@@ -1045,31 +1065,31 @@
         <w:rPr>
           <w:color w:val="000000" w:themeColor="text1"/>
         </w:rPr>
-        <w:t xml:space="preserve"> follow</w:t>
+        <w:t xml:space="preserve"> like</w:t>
       </w:r>
       <w:r>
         <w:rPr>
           <w:color w:val="000000" w:themeColor="text1"/>
         </w:rPr>
-        <w:t xml:space="preserve"> and book</w:t>
+        <w:t xml:space="preserve"> an</w:t>
       </w:r>
       <w:r>
         <w:rPr>
           <w:color w:val="000000" w:themeColor="text1"/>
         </w:rPr>
-        <w:t xml:space="preserve"> an</w:t>
+        <w:t>y events</w:t>
       </w:r>
       <w:r>
         <w:rPr>
           <w:color w:val="000000" w:themeColor="text1"/>
         </w:rPr>
-        <w:t>y events</w:t>
+        <w:t xml:space="preserve"> they a</w:t>
       </w:r>
       <w:r>
         <w:rPr>
           <w:color w:val="000000" w:themeColor="text1"/>
         </w:rPr>
-        <w:t xml:space="preserve"> they are interested and rate the event</w:t>
+        <w:t>re interested</w:t>
       </w:r>
       <w:r>
         <w:rPr>
@@ -1081,33 +1101,31 @@
         <w:rPr>
           <w:color w:val="000000" w:themeColor="text1"/>
         </w:rPr>
-        <w:t xml:space="preserve">In addition, </w:t>
-      </w:r>
-      <w:proofErr w:type="spellStart"/>
+        <w:t>In addition, EventMe allow</w:t>
+      </w:r>
       <w:r>
         <w:rPr>
           <w:color w:val="000000" w:themeColor="text1"/>
         </w:rPr>
-        <w:t>EventMe</w:t>
-      </w:r>
-      <w:proofErr w:type="spellEnd"/>
+        <w:t>s</w:t>
+      </w:r>
       <w:r>
         <w:rPr>
           <w:color w:val="000000" w:themeColor="text1"/>
         </w:rPr>
-        <w:t xml:space="preserve"> allow</w:t>
+        <w:t xml:space="preserve"> users to create and manage their own events. </w:t>
       </w:r>
       <w:r>
         <w:rPr>
           <w:color w:val="000000" w:themeColor="text1"/>
         </w:rPr>
-        <w:t>s</w:t>
+        <w:t xml:space="preserve"> </w:t>
       </w:r>
       <w:r>
         <w:rPr>
           <w:color w:val="000000" w:themeColor="text1"/>
         </w:rPr>
-        <w:t xml:space="preserve"> users to create and manage their own events. </w:t>
+        <w:t xml:space="preserve"> </w:t>
       </w:r>
       <w:r>
         <w:rPr>
@@ -1115,18 +1133,6 @@
         </w:rPr>
         <w:t xml:space="preserve"> </w:t>
       </w:r>
-      <w:r>
-        <w:rPr>
-          <w:color w:val="000000" w:themeColor="text1"/>
-        </w:rPr>
-        <w:t xml:space="preserve"> </w:t>
-      </w:r>
-      <w:r>
-        <w:rPr>
-          <w:color w:val="000000" w:themeColor="text1"/>
-        </w:rPr>
-        <w:t xml:space="preserve"> </w:t>
-      </w:r>
     </w:p>
     <w:p>
       <w:pPr>
@@ -1144,15 +1150,7 @@
     </w:p>
     <w:p>
       <w:r>
-        <w:t xml:space="preserve">Main functionalities of </w:t>
-      </w:r>
-      <w:proofErr w:type="spellStart"/>
-      <w:r>
-        <w:t>EventMe</w:t>
-      </w:r>
-      <w:proofErr w:type="spellEnd"/>
-      <w:r>
-        <w:t xml:space="preserve"> application includes: </w:t>
+        <w:t xml:space="preserve">Main functionalities of EventMe application includes: </w:t>
       </w:r>
       <w:r>
         <w:t xml:space="preserve"> </w:t>
@@ -1242,79 +1240,7 @@
         </w:numPr>
       </w:pPr>
       <w:r>
-        <w:t xml:space="preserve">Detail information of an event: </w:t>
-      </w:r>
-    </w:p>
-    <w:p>
-      <w:pPr>
-        <w:pStyle w:val="ListParagraph"/>
-        <w:numPr>
-          <w:ilvl w:val="2"/>
-          <w:numId w:val="1"/>
-        </w:numPr>
-      </w:pPr>
-      <w:r>
-        <w:t>Time</w:t>
-      </w:r>
-    </w:p>
-    <w:p>
-      <w:pPr>
-        <w:pStyle w:val="ListParagraph"/>
-        <w:numPr>
-          <w:ilvl w:val="2"/>
-          <w:numId w:val="1"/>
-        </w:numPr>
-      </w:pPr>
-      <w:r>
-        <w:t>Location</w:t>
-      </w:r>
-    </w:p>
-    <w:p>
-      <w:pPr>
-        <w:pStyle w:val="ListParagraph"/>
-        <w:numPr>
-          <w:ilvl w:val="2"/>
-          <w:numId w:val="1"/>
-        </w:numPr>
-      </w:pPr>
-      <w:r>
-        <w:t>Description</w:t>
-      </w:r>
-    </w:p>
-    <w:p>
-      <w:pPr>
-        <w:pStyle w:val="ListParagraph"/>
-        <w:numPr>
-          <w:ilvl w:val="2"/>
-          <w:numId w:val="1"/>
-        </w:numPr>
-      </w:pPr>
-      <w:r>
-        <w:t>Numbers of people followed</w:t>
-      </w:r>
-    </w:p>
-    <w:p>
-      <w:pPr>
-        <w:pStyle w:val="ListParagraph"/>
-        <w:numPr>
-          <w:ilvl w:val="2"/>
-          <w:numId w:val="1"/>
-        </w:numPr>
-      </w:pPr>
-      <w:r>
-        <w:t xml:space="preserve">Numbers of people going </w:t>
-      </w:r>
-    </w:p>
-    <w:p>
-      <w:pPr>
-        <w:pStyle w:val="ListParagraph"/>
-        <w:numPr>
-          <w:ilvl w:val="2"/>
-          <w:numId w:val="1"/>
-        </w:numPr>
-      </w:pPr>
-      <w:r>
-        <w:t>Event’s owner</w:t>
+        <w:t>Detail information of an event (time, location, description, numbers of people like the event, event’s owner)</w:t>
       </w:r>
     </w:p>
     <w:p>
@@ -1342,30 +1268,12 @@
       <w:pPr>
         <w:pStyle w:val="ListParagraph"/>
         <w:numPr>
-          <w:ilvl w:val="1"/>
+          <w:ilvl w:val="0"/>
           <w:numId w:val="1"/>
         </w:numPr>
       </w:pPr>
       <w:r>
-        <w:t xml:space="preserve">Users can </w:t>
-      </w:r>
-      <w:r>
-        <w:t xml:space="preserve">confirm </w:t>
-      </w:r>
-      <w:r>
-        <w:t>go</w:t>
-      </w:r>
-      <w:r>
-        <w:t>ing</w:t>
-      </w:r>
-      <w:r>
-        <w:t xml:space="preserve"> to the event </w:t>
-      </w:r>
-      <w:r>
-        <w:t xml:space="preserve">(users cannot register </w:t>
-      </w:r>
-      <w:r>
-        <w:t xml:space="preserve">events that have same time) </w:t>
+        <w:t xml:space="preserve">Create event activity: user can create their own events </w:t>
       </w:r>
     </w:p>
     <w:p>
@@ -1413,37 +1321,438 @@
         </w:numPr>
       </w:pPr>
       <w:r>
-        <w:t xml:space="preserve">Events that they’re going </w:t>
+        <w:t xml:space="preserve">Events that they created </w:t>
       </w:r>
     </w:p>
     <w:p>
       <w:pPr>
         <w:pStyle w:val="ListParagraph"/>
-        <w:numPr>
-          <w:ilvl w:val="1"/>
-          <w:numId w:val="1"/>
-        </w:numPr>
-      </w:pPr>
-      <w:r>
-        <w:t xml:space="preserve">Events that they created </w:t>
+      </w:pPr>
+    </w:p>
+    <w:p>
+      <w:pPr>
+        <w:pStyle w:val="ListParagraph"/>
+        <w:ind w:left="1440"/>
+      </w:pPr>
+      <w:r>
+        <w:rPr>
+          <w:noProof/>
+        </w:rPr>
+        <w:drawing>
+          <wp:inline distT="0" distB="0" distL="0" distR="0" wp14:anchorId="20ED2FEF" wp14:editId="519AF6B9">
+            <wp:extent cx="4520897" cy="3819378"/>
+            <wp:effectExtent l="0" t="0" r="635" b="3810"/>
+            <wp:docPr id="6" name="Picture 6"/>
+            <wp:cNvGraphicFramePr>
+              <a:graphicFrameLocks xmlns:a="http://schemas.openxmlformats.org/drawingml/2006/main" noChangeAspect="1"/>
+            </wp:cNvGraphicFramePr>
+            <a:graphic xmlns:a="http://schemas.openxmlformats.org/drawingml/2006/main">
+              <a:graphicData uri="http://schemas.openxmlformats.org/drawingml/2006/picture">
+                <pic:pic xmlns:pic="http://schemas.openxmlformats.org/drawingml/2006/picture">
+                  <pic:nvPicPr>
+                    <pic:cNvPr id="6" name="Mobile2 (1).png"/>
+                    <pic:cNvPicPr/>
+                  </pic:nvPicPr>
+                  <pic:blipFill>
+                    <a:blip r:embed="rId9">
+                      <a:extLst>
+                        <a:ext uri="{28A0092B-C50C-407E-A947-70E740481C1C}">
+                          <a14:useLocalDpi xmlns:a14="http://schemas.microsoft.com/office/drawing/2010/main" val="0"/>
+                        </a:ext>
+                      </a:extLst>
+                    </a:blip>
+                    <a:stretch>
+                      <a:fillRect/>
+                    </a:stretch>
+                  </pic:blipFill>
+                  <pic:spPr>
+                    <a:xfrm>
+                      <a:off x="0" y="0"/>
+                      <a:ext cx="4670103" cy="3945431"/>
+                    </a:xfrm>
+                    <a:prstGeom prst="rect">
+                      <a:avLst/>
+                    </a:prstGeom>
+                  </pic:spPr>
+                </pic:pic>
+              </a:graphicData>
+            </a:graphic>
+          </wp:inline>
+        </w:drawing>
+      </w:r>
+    </w:p>
+    <w:p>
+      <w:pPr>
+        <w:pStyle w:val="Heading1"/>
+        <w:rPr>
+          <w:color w:val="ED7D31" w:themeColor="accent2"/>
+        </w:rPr>
+      </w:pPr>
+      <w:r>
+        <w:rPr>
+          <w:color w:val="ED7D31" w:themeColor="accent2"/>
+        </w:rPr>
+        <w:lastRenderedPageBreak/>
+        <w:t>Design Interface</w:t>
+      </w:r>
+    </w:p>
+    <w:p>
+      <w:pPr>
+        <w:pStyle w:val="Heading2"/>
+      </w:pPr>
+      <w:r>
+        <w:t xml:space="preserve">Register &amp; </w:t>
+      </w:r>
+      <w:r>
+        <w:t xml:space="preserve">Login Screen: </w:t>
       </w:r>
     </w:p>
     <w:p/>
     <w:p>
       <w:pPr>
-        <w:pStyle w:val="Heading1"/>
-        <w:rPr>
-          <w:color w:val="ED7D31" w:themeColor="accent2"/>
-        </w:rPr>
-      </w:pPr>
-      <w:r>
-        <w:rPr>
-          <w:color w:val="ED7D31" w:themeColor="accent2"/>
-        </w:rPr>
-        <w:t>Design Interface</w:t>
+        <w:rPr>
+          <w:rFonts w:ascii="Times New Roman" w:eastAsia="Times New Roman" w:hAnsi="Times New Roman" w:cs="Times New Roman"/>
+        </w:rPr>
+      </w:pPr>
+      <w:r>
+        <w:rPr>
+          <w:rFonts w:ascii="Times New Roman" w:eastAsia="Times New Roman" w:hAnsi="Times New Roman" w:cs="Times New Roman"/>
+        </w:rPr>
+        <w:fldChar w:fldCharType="begin"/>
+      </w:r>
+      <w:r>
+        <w:rPr>
+          <w:rFonts w:ascii="Times New Roman" w:eastAsia="Times New Roman" w:hAnsi="Times New Roman" w:cs="Times New Roman"/>
+        </w:rPr>
+        <w:instrText xml:space="preserve"> INCLUDEPICTURE "https://s3.amazonaws.com/assets.mockflow.com/app/wireframepro/company/C8dbe1a07709f455aa8b19bdcb3828f51/projects/Meb2b65a16d753e36e85f8f4ff867f1f11537742007734/pages/d6f26dbb49d94976ab1bbb3c9fe70e87/image/d6f26dbb49d94976ab1bbb3c9fe70e87.png" \* MERGEFORMATINET </w:instrText>
+      </w:r>
+      <w:r>
+        <w:rPr>
+          <w:rFonts w:ascii="Times New Roman" w:eastAsia="Times New Roman" w:hAnsi="Times New Roman" w:cs="Times New Roman"/>
+        </w:rPr>
+        <w:fldChar w:fldCharType="separate"/>
+      </w:r>
+      <w:r>
+        <w:rPr>
+          <w:rFonts w:ascii="Times New Roman" w:eastAsia="Times New Roman" w:hAnsi="Times New Roman" w:cs="Times New Roman"/>
+          <w:noProof/>
+        </w:rPr>
+        <w:drawing>
+          <wp:inline distT="0" distB="0" distL="0" distR="0" wp14:anchorId="6B0B21BA" wp14:editId="4D4B0B6C">
+            <wp:extent cx="5943600" cy="5672455"/>
+            <wp:effectExtent l="0" t="0" r="0" b="4445"/>
+            <wp:docPr id="2" name="Picture 2" descr="https://s3.amazonaws.com/assets.mockflow.com/app/wireframepro/company/C8dbe1a07709f455aa8b19bdcb3828f51/projects/Meb2b65a16d753e36e85f8f4ff867f1f11537742007734/pages/d6f26dbb49d94976ab1bbb3c9fe70e87/image/d6f26dbb49d94976ab1bbb3c9fe70e87.png"/>
+            <wp:cNvGraphicFramePr>
+              <a:graphicFrameLocks xmlns:a="http://schemas.openxmlformats.org/drawingml/2006/main" noChangeAspect="1"/>
+            </wp:cNvGraphicFramePr>
+            <a:graphic xmlns:a="http://schemas.openxmlformats.org/drawingml/2006/main">
+              <a:graphicData uri="http://schemas.openxmlformats.org/drawingml/2006/picture">
+                <pic:pic xmlns:pic="http://schemas.openxmlformats.org/drawingml/2006/picture">
+                  <pic:nvPicPr>
+                    <pic:cNvPr id="0" name="Picture 1" descr="https://s3.amazonaws.com/assets.mockflow.com/app/wireframepro/company/C8dbe1a07709f455aa8b19bdcb3828f51/projects/Meb2b65a16d753e36e85f8f4ff867f1f11537742007734/pages/d6f26dbb49d94976ab1bbb3c9fe70e87/image/d6f26dbb49d94976ab1bbb3c9fe70e87.png"/>
+                    <pic:cNvPicPr>
+                      <a:picLocks noChangeAspect="1" noChangeArrowheads="1"/>
+                    </pic:cNvPicPr>
+                  </pic:nvPicPr>
+                  <pic:blipFill>
+                    <a:blip r:embed="rId10">
+                      <a:extLst>
+                        <a:ext uri="{28A0092B-C50C-407E-A947-70E740481C1C}">
+                          <a14:useLocalDpi xmlns:a14="http://schemas.microsoft.com/office/drawing/2010/main" val="0"/>
+                        </a:ext>
+                      </a:extLst>
+                    </a:blip>
+                    <a:srcRect/>
+                    <a:stretch>
+                      <a:fillRect/>
+                    </a:stretch>
+                  </pic:blipFill>
+                  <pic:spPr bwMode="auto">
+                    <a:xfrm>
+                      <a:off x="0" y="0"/>
+                      <a:ext cx="5943600" cy="5672455"/>
+                    </a:xfrm>
+                    <a:prstGeom prst="rect">
+                      <a:avLst/>
+                    </a:prstGeom>
+                    <a:noFill/>
+                    <a:ln>
+                      <a:noFill/>
+                    </a:ln>
+                  </pic:spPr>
+                </pic:pic>
+              </a:graphicData>
+            </a:graphic>
+          </wp:inline>
+        </w:drawing>
+      </w:r>
+      <w:r>
+        <w:rPr>
+          <w:rFonts w:ascii="Times New Roman" w:eastAsia="Times New Roman" w:hAnsi="Times New Roman" w:cs="Times New Roman"/>
+        </w:rPr>
+        <w:fldChar w:fldCharType="end"/>
+      </w:r>
+    </w:p>
+    <w:p>
+      <w:pPr>
+        <w:rPr>
+          <w:rFonts w:asciiTheme="majorHAnsi" w:eastAsiaTheme="majorEastAsia" w:hAnsiTheme="majorHAnsi" w:cstheme="majorBidi"/>
+          <w:color w:val="2F5496" w:themeColor="accent1" w:themeShade="BF"/>
+          <w:sz w:val="26"/>
+          <w:szCs w:val="26"/>
+        </w:rPr>
+      </w:pPr>
+      <w:r>
+        <w:br w:type="page"/>
+      </w:r>
+    </w:p>
+    <w:p>
+      <w:pPr>
+        <w:pStyle w:val="Heading2"/>
+      </w:pPr>
+      <w:r>
+        <w:lastRenderedPageBreak/>
+        <w:t xml:space="preserve">Home </w:t>
+      </w:r>
+      <w:proofErr w:type="gramStart"/>
+      <w:r>
+        <w:t>S</w:t>
+      </w:r>
+      <w:r>
+        <w:t>creen</w:t>
+      </w:r>
+      <w:r>
+        <w:t xml:space="preserve"> :</w:t>
+      </w:r>
+      <w:proofErr w:type="gramEnd"/>
+      <w:r>
+        <w:t xml:space="preserve"> display list of nearby events</w:t>
+      </w:r>
+      <w:r>
+        <w:tab/>
+      </w:r>
+      <w:r>
+        <w:tab/>
+      </w:r>
+      <w:r>
+        <w:t xml:space="preserve">Details of an event Screen: </w:t>
+      </w:r>
+      <w:r>
+        <w:t xml:space="preserve"> </w:t>
+      </w:r>
+    </w:p>
+    <w:p/>
+    <w:p>
+      <w:pPr>
+        <w:rPr>
+          <w:rFonts w:ascii="Times New Roman" w:eastAsia="Times New Roman" w:hAnsi="Times New Roman" w:cs="Times New Roman"/>
+        </w:rPr>
+      </w:pPr>
+      <w:r>
+        <w:rPr>
+          <w:rFonts w:ascii="Times New Roman" w:eastAsia="Times New Roman" w:hAnsi="Times New Roman" w:cs="Times New Roman"/>
+        </w:rPr>
+        <w:fldChar w:fldCharType="begin"/>
+      </w:r>
+      <w:r>
+        <w:rPr>
+          <w:rFonts w:ascii="Times New Roman" w:eastAsia="Times New Roman" w:hAnsi="Times New Roman" w:cs="Times New Roman"/>
+        </w:rPr>
+        <w:instrText xml:space="preserve"> INCLUDEPICTURE "https://s3.amazonaws.com/assets.mockflow.com/app/wireframepro/company/C8dbe1a07709f455aa8b19bdcb3828f51/projects/Meb2b65a16d753e36e85f8f4ff867f1f11537742007734/pages/D71d760264d08381f1ad1838ab2662b85/image/D71d760264d08381f1ad1838ab2662b85.png" \* MERGEFORMATINET </w:instrText>
+      </w:r>
+      <w:r>
+        <w:rPr>
+          <w:rFonts w:ascii="Times New Roman" w:eastAsia="Times New Roman" w:hAnsi="Times New Roman" w:cs="Times New Roman"/>
+        </w:rPr>
+        <w:fldChar w:fldCharType="separate"/>
       </w:r>
       <w:bookmarkStart w:id="0" w:name="_GoBack"/>
+      <w:r>
+        <w:rPr>
+          <w:rFonts w:ascii="Times New Roman" w:eastAsia="Times New Roman" w:hAnsi="Times New Roman" w:cs="Times New Roman"/>
+          <w:noProof/>
+        </w:rPr>
+        <w:drawing>
+          <wp:inline distT="0" distB="0" distL="0" distR="0" wp14:anchorId="64237B85" wp14:editId="2FC408E4">
+            <wp:extent cx="5943600" cy="6170295"/>
+            <wp:effectExtent l="0" t="0" r="0" b="1905"/>
+            <wp:docPr id="3" name="Picture 3" descr="https://s3.amazonaws.com/assets.mockflow.com/app/wireframepro/company/C8dbe1a07709f455aa8b19bdcb3828f51/projects/Meb2b65a16d753e36e85f8f4ff867f1f11537742007734/pages/D71d760264d08381f1ad1838ab2662b85/image/D71d760264d08381f1ad1838ab2662b85.png"/>
+            <wp:cNvGraphicFramePr>
+              <a:graphicFrameLocks xmlns:a="http://schemas.openxmlformats.org/drawingml/2006/main" noChangeAspect="1"/>
+            </wp:cNvGraphicFramePr>
+            <a:graphic xmlns:a="http://schemas.openxmlformats.org/drawingml/2006/main">
+              <a:graphicData uri="http://schemas.openxmlformats.org/drawingml/2006/picture">
+                <pic:pic xmlns:pic="http://schemas.openxmlformats.org/drawingml/2006/picture">
+                  <pic:nvPicPr>
+                    <pic:cNvPr id="0" name="Picture 3" descr="https://s3.amazonaws.com/assets.mockflow.com/app/wireframepro/company/C8dbe1a07709f455aa8b19bdcb3828f51/projects/Meb2b65a16d753e36e85f8f4ff867f1f11537742007734/pages/D71d760264d08381f1ad1838ab2662b85/image/D71d760264d08381f1ad1838ab2662b85.png"/>
+                    <pic:cNvPicPr>
+                      <a:picLocks noChangeAspect="1" noChangeArrowheads="1"/>
+                    </pic:cNvPicPr>
+                  </pic:nvPicPr>
+                  <pic:blipFill>
+                    <a:blip r:embed="rId11">
+                      <a:extLst>
+                        <a:ext uri="{28A0092B-C50C-407E-A947-70E740481C1C}">
+                          <a14:useLocalDpi xmlns:a14="http://schemas.microsoft.com/office/drawing/2010/main" val="0"/>
+                        </a:ext>
+                      </a:extLst>
+                    </a:blip>
+                    <a:srcRect/>
+                    <a:stretch>
+                      <a:fillRect/>
+                    </a:stretch>
+                  </pic:blipFill>
+                  <pic:spPr bwMode="auto">
+                    <a:xfrm>
+                      <a:off x="0" y="0"/>
+                      <a:ext cx="5943600" cy="6170295"/>
+                    </a:xfrm>
+                    <a:prstGeom prst="rect">
+                      <a:avLst/>
+                    </a:prstGeom>
+                    <a:noFill/>
+                    <a:ln>
+                      <a:noFill/>
+                    </a:ln>
+                  </pic:spPr>
+                </pic:pic>
+              </a:graphicData>
+            </a:graphic>
+          </wp:inline>
+        </w:drawing>
+      </w:r>
       <w:bookmarkEnd w:id="0"/>
+      <w:r>
+        <w:rPr>
+          <w:rFonts w:ascii="Times New Roman" w:eastAsia="Times New Roman" w:hAnsi="Times New Roman" w:cs="Times New Roman"/>
+        </w:rPr>
+        <w:fldChar w:fldCharType="end"/>
+      </w:r>
+    </w:p>
+    <w:p/>
+    <w:p>
+      <w:pPr>
+        <w:rPr>
+          <w:rFonts w:asciiTheme="majorHAnsi" w:eastAsiaTheme="majorEastAsia" w:hAnsiTheme="majorHAnsi" w:cstheme="majorBidi"/>
+          <w:color w:val="2F5496" w:themeColor="accent1" w:themeShade="BF"/>
+          <w:sz w:val="26"/>
+          <w:szCs w:val="26"/>
+        </w:rPr>
+      </w:pPr>
+      <w:r>
+        <w:br w:type="page"/>
+      </w:r>
+    </w:p>
+    <w:p>
+      <w:pPr>
+        <w:pStyle w:val="Heading2"/>
+        <w:ind w:firstLine="720"/>
+      </w:pPr>
+      <w:r>
+        <w:lastRenderedPageBreak/>
+        <w:t xml:space="preserve">User’s profile Screen: </w:t>
+      </w:r>
+      <w:r>
+        <w:tab/>
+      </w:r>
+      <w:r>
+        <w:tab/>
+      </w:r>
+      <w:r>
+        <w:tab/>
+      </w:r>
+      <w:r>
+        <w:t xml:space="preserve">Create Event Screen: users create events </w:t>
+      </w:r>
+    </w:p>
+    <w:p/>
+    <w:p>
+      <w:pPr>
+        <w:rPr>
+          <w:rFonts w:ascii="Times New Roman" w:eastAsia="Times New Roman" w:hAnsi="Times New Roman" w:cs="Times New Roman"/>
+        </w:rPr>
+      </w:pPr>
+      <w:r>
+        <w:rPr>
+          <w:rFonts w:ascii="Times New Roman" w:eastAsia="Times New Roman" w:hAnsi="Times New Roman" w:cs="Times New Roman"/>
+        </w:rPr>
+        <w:fldChar w:fldCharType="begin"/>
+      </w:r>
+      <w:r>
+        <w:rPr>
+          <w:rFonts w:ascii="Times New Roman" w:eastAsia="Times New Roman" w:hAnsi="Times New Roman" w:cs="Times New Roman"/>
+        </w:rPr>
+        <w:instrText xml:space="preserve"> INCLUDEPICTURE "https://s3.amazonaws.com/assets.mockflow.com/app/wireframepro/company/C8dbe1a07709f455aa8b19bdcb3828f51/projects/Meb2b65a16d753e36e85f8f4ff867f1f11537742007734/pages/De5e012f5638d510c2714a33757936144/image/De5e012f5638d510c2714a33757936144.png" \* MERGEFORMATINET </w:instrText>
+      </w:r>
+      <w:r>
+        <w:rPr>
+          <w:rFonts w:ascii="Times New Roman" w:eastAsia="Times New Roman" w:hAnsi="Times New Roman" w:cs="Times New Roman"/>
+        </w:rPr>
+        <w:fldChar w:fldCharType="separate"/>
+      </w:r>
+      <w:r>
+        <w:rPr>
+          <w:rFonts w:ascii="Times New Roman" w:eastAsia="Times New Roman" w:hAnsi="Times New Roman" w:cs="Times New Roman"/>
+          <w:noProof/>
+        </w:rPr>
+        <w:drawing>
+          <wp:inline distT="0" distB="0" distL="0" distR="0" wp14:anchorId="1FBF1D58" wp14:editId="5B250DFD">
+            <wp:extent cx="5943600" cy="4610100"/>
+            <wp:effectExtent l="0" t="0" r="0" b="0"/>
+            <wp:docPr id="5" name="Picture 5" descr="https://s3.amazonaws.com/assets.mockflow.com/app/wireframepro/company/C8dbe1a07709f455aa8b19bdcb3828f51/projects/Meb2b65a16d753e36e85f8f4ff867f1f11537742007734/pages/De5e012f5638d510c2714a33757936144/image/De5e012f5638d510c2714a33757936144.png"/>
+            <wp:cNvGraphicFramePr>
+              <a:graphicFrameLocks xmlns:a="http://schemas.openxmlformats.org/drawingml/2006/main" noChangeAspect="1"/>
+            </wp:cNvGraphicFramePr>
+            <a:graphic xmlns:a="http://schemas.openxmlformats.org/drawingml/2006/main">
+              <a:graphicData uri="http://schemas.openxmlformats.org/drawingml/2006/picture">
+                <pic:pic xmlns:pic="http://schemas.openxmlformats.org/drawingml/2006/picture">
+                  <pic:nvPicPr>
+                    <pic:cNvPr id="0" name="Picture 7" descr="https://s3.amazonaws.com/assets.mockflow.com/app/wireframepro/company/C8dbe1a07709f455aa8b19bdcb3828f51/projects/Meb2b65a16d753e36e85f8f4ff867f1f11537742007734/pages/De5e012f5638d510c2714a33757936144/image/De5e012f5638d510c2714a33757936144.png"/>
+                    <pic:cNvPicPr>
+                      <a:picLocks noChangeAspect="1" noChangeArrowheads="1"/>
+                    </pic:cNvPicPr>
+                  </pic:nvPicPr>
+                  <pic:blipFill rotWithShape="1">
+                    <a:blip r:embed="rId12" cstate="print">
+                      <a:extLst>
+                        <a:ext uri="{28A0092B-C50C-407E-A947-70E740481C1C}">
+                          <a14:useLocalDpi xmlns:a14="http://schemas.microsoft.com/office/drawing/2010/main" val="0"/>
+                        </a:ext>
+                      </a:extLst>
+                    </a:blip>
+                    <a:srcRect t="-1" b="11226"/>
+                    <a:stretch/>
+                  </pic:blipFill>
+                  <pic:spPr bwMode="auto">
+                    <a:xfrm>
+                      <a:off x="0" y="0"/>
+                      <a:ext cx="5943600" cy="4610100"/>
+                    </a:xfrm>
+                    <a:prstGeom prst="rect">
+                      <a:avLst/>
+                    </a:prstGeom>
+                    <a:noFill/>
+                    <a:ln>
+                      <a:noFill/>
+                    </a:ln>
+                    <a:extLst>
+                      <a:ext uri="{53640926-AAD7-44D8-BBD7-CCE9431645EC}">
+                        <a14:shadowObscured xmlns:a14="http://schemas.microsoft.com/office/drawing/2010/main"/>
+                      </a:ext>
+                    </a:extLst>
+                  </pic:spPr>
+                </pic:pic>
+              </a:graphicData>
+            </a:graphic>
+          </wp:inline>
+        </w:drawing>
+      </w:r>
+      <w:r>
+        <w:rPr>
+          <w:rFonts w:ascii="Times New Roman" w:eastAsia="Times New Roman" w:hAnsi="Times New Roman" w:cs="Times New Roman"/>
+        </w:rPr>
+        <w:fldChar w:fldCharType="end"/>
+      </w:r>
     </w:p>
     <w:p>
       <w:pPr>
@@ -1632,14 +1941,7 @@
               <w:rPr>
                 <w:b w:val="0"/>
               </w:rPr>
-              <w:lastRenderedPageBreak/>
-              <w:t>Creat</w:t>
-            </w:r>
-            <w:r>
-              <w:rPr>
-                <w:b w:val="0"/>
-              </w:rPr>
-              <w:t xml:space="preserve">ing </w:t>
+              <w:t xml:space="preserve">Design </w:t>
             </w:r>
             <w:r>
               <w:rPr>
@@ -1753,7 +2055,7 @@
               <w:rPr>
                 <w:b w:val="0"/>
               </w:rPr>
-              <w:t xml:space="preserve">User profile activity </w:t>
+              <w:t>Event create activity</w:t>
             </w:r>
           </w:p>
         </w:tc>
@@ -1771,9 +2073,45 @@
           </w:p>
         </w:tc>
       </w:tr>
+      <w:tr>
+        <w:tc>
+          <w:tcPr>
+            <w:cnfStyle w:val="001000000000" w:firstRow="0" w:lastRow="0" w:firstColumn="1" w:lastColumn="0" w:oddVBand="0" w:evenVBand="0" w:oddHBand="0" w:evenHBand="0" w:firstRowFirstColumn="0" w:firstRowLastColumn="0" w:lastRowFirstColumn="0" w:lastRowLastColumn="0"/>
+            <w:tcW w:w="4675" w:type="dxa"/>
+          </w:tcPr>
+          <w:p>
+            <w:pPr>
+              <w:rPr>
+                <w:b w:val="0"/>
+              </w:rPr>
+            </w:pPr>
+            <w:r>
+              <w:rPr>
+                <w:b w:val="0"/>
+              </w:rPr>
+              <w:t xml:space="preserve">User profile activity </w:t>
+            </w:r>
+          </w:p>
+        </w:tc>
+        <w:tc>
+          <w:tcPr>
+            <w:tcW w:w="4675" w:type="dxa"/>
+          </w:tcPr>
+          <w:p>
+            <w:pPr>
+              <w:cnfStyle w:val="000000000000" w:firstRow="0" w:lastRow="0" w:firstColumn="0" w:lastColumn="0" w:oddVBand="0" w:evenVBand="0" w:oddHBand="0" w:evenHBand="0" w:firstRowFirstColumn="0" w:firstRowLastColumn="0" w:lastRowFirstColumn="0" w:lastRowLastColumn="0"/>
+            </w:pPr>
+            <w:r>
+              <w:t>8</w:t>
+            </w:r>
+          </w:p>
+        </w:tc>
+      </w:tr>
     </w:tbl>
     <w:p/>
     <w:sectPr>
+      <w:footerReference w:type="even" r:id="rId13"/>
+      <w:footerReference w:type="default" r:id="rId14"/>
       <w:pgSz w:w="12240" w:h="15840"/>
       <w:pgMar w:top="1440" w:right="1440" w:bottom="1440" w:left="1440" w:header="708" w:footer="708" w:gutter="0"/>
       <w:pgNumType w:start="0"/>
@@ -1785,9 +2123,215 @@
 </w:document>
 </file>
 
+<file path=word/endnotes.xml><?xml version="1.0" encoding="utf-8"?>
+<w:endnotes xmlns:wpc="http://schemas.microsoft.com/office/word/2010/wordprocessingCanvas" xmlns:cx="http://schemas.microsoft.com/office/drawing/2014/chartex" xmlns:cx1="http://schemas.microsoft.com/office/drawing/2015/9/8/chartex" xmlns:cx2="http://schemas.microsoft.com/office/drawing/2015/10/21/chartex" xmlns:cx3="http://schemas.microsoft.com/office/drawing/2016/5/9/chartex" xmlns:cx4="http://schemas.microsoft.com/office/drawing/2016/5/10/chartex" xmlns:cx5="http://schemas.microsoft.com/office/drawing/2016/5/11/chartex" xmlns:cx6="http://schemas.microsoft.com/office/drawing/2016/5/12/chartex" xmlns:cx7="http://schemas.microsoft.com/office/drawing/2016/5/13/chartex" xmlns:cx8="http://schemas.microsoft.com/office/drawing/2016/5/14/chartex" xmlns:mc="http://schemas.openxmlformats.org/markup-compatibility/2006" xmlns:aink="http://schemas.microsoft.com/office/drawing/2016/ink" xmlns:am3d="http://schemas.microsoft.com/office/drawing/2017/model3d" xmlns:o="urn:schemas-microsoft-com:office:office" xmlns:r="http://schemas.openxmlformats.org/officeDocument/2006/relationships" xmlns:m="http://schemas.openxmlformats.org/officeDocument/2006/math" xmlns:v="urn:schemas-microsoft-com:vml" xmlns:wp14="http://schemas.microsoft.com/office/word/2010/wordprocessingDrawing" xmlns:wp="http://schemas.openxmlformats.org/drawingml/2006/wordprocessingDrawing" xmlns:w10="urn:schemas-microsoft-com:office:word" xmlns:w="http://schemas.openxmlformats.org/wordprocessingml/2006/main" xmlns:w14="http://schemas.microsoft.com/office/word/2010/wordml" xmlns:w15="http://schemas.microsoft.com/office/word/2012/wordml" xmlns:w16cid="http://schemas.microsoft.com/office/word/2016/wordml/cid" xmlns:w16se="http://schemas.microsoft.com/office/word/2015/wordml/symex" xmlns:wpg="http://schemas.microsoft.com/office/word/2010/wordprocessingGroup" xmlns:wpi="http://schemas.microsoft.com/office/word/2010/wordprocessingInk" xmlns:wne="http://schemas.microsoft.com/office/word/2006/wordml" xmlns:wps="http://schemas.microsoft.com/office/word/2010/wordprocessingShape" mc:Ignorable="w14 w15 w16se w16cid wp14">
+  <w:endnote w:type="separator" w:id="-1">
+    <w:p>
+      <w:r>
+        <w:separator/>
+      </w:r>
+    </w:p>
+  </w:endnote>
+  <w:endnote w:type="continuationSeparator" w:id="0">
+    <w:p>
+      <w:r>
+        <w:continuationSeparator/>
+      </w:r>
+    </w:p>
+  </w:endnote>
+</w:endnotes>
+</file>
+
+<file path=word/footer1.xml><?xml version="1.0" encoding="utf-8"?>
+<w:ftr xmlns:wpc="http://schemas.microsoft.com/office/word/2010/wordprocessingCanvas" xmlns:cx="http://schemas.microsoft.com/office/drawing/2014/chartex" xmlns:cx1="http://schemas.microsoft.com/office/drawing/2015/9/8/chartex" xmlns:cx2="http://schemas.microsoft.com/office/drawing/2015/10/21/chartex" xmlns:cx3="http://schemas.microsoft.com/office/drawing/2016/5/9/chartex" xmlns:cx4="http://schemas.microsoft.com/office/drawing/2016/5/10/chartex" xmlns:cx5="http://schemas.microsoft.com/office/drawing/2016/5/11/chartex" xmlns:cx6="http://schemas.microsoft.com/office/drawing/2016/5/12/chartex" xmlns:cx7="http://schemas.microsoft.com/office/drawing/2016/5/13/chartex" xmlns:cx8="http://schemas.microsoft.com/office/drawing/2016/5/14/chartex" xmlns:mc="http://schemas.openxmlformats.org/markup-compatibility/2006" xmlns:aink="http://schemas.microsoft.com/office/drawing/2016/ink" xmlns:am3d="http://schemas.microsoft.com/office/drawing/2017/model3d" xmlns:o="urn:schemas-microsoft-com:office:office" xmlns:r="http://schemas.openxmlformats.org/officeDocument/2006/relationships" xmlns:m="http://schemas.openxmlformats.org/officeDocument/2006/math" xmlns:v="urn:schemas-microsoft-com:vml" xmlns:wp14="http://schemas.microsoft.com/office/word/2010/wordprocessingDrawing" xmlns:wp="http://schemas.openxmlformats.org/drawingml/2006/wordprocessingDrawing" xmlns:w10="urn:schemas-microsoft-com:office:word" xmlns:w="http://schemas.openxmlformats.org/wordprocessingml/2006/main" xmlns:w14="http://schemas.microsoft.com/office/word/2010/wordml" xmlns:w15="http://schemas.microsoft.com/office/word/2012/wordml" xmlns:w16cid="http://schemas.microsoft.com/office/word/2016/wordml/cid" xmlns:w16se="http://schemas.microsoft.com/office/word/2015/wordml/symex" xmlns:wpg="http://schemas.microsoft.com/office/word/2010/wordprocessingGroup" xmlns:wpi="http://schemas.microsoft.com/office/word/2010/wordprocessingInk" xmlns:wne="http://schemas.microsoft.com/office/word/2006/wordml" xmlns:wps="http://schemas.microsoft.com/office/word/2010/wordprocessingShape" mc:Ignorable="w14 w15 w16se w16cid wp14">
+  <w:sdt>
+    <w:sdtPr>
+      <w:rPr>
+        <w:rStyle w:val="PageNumber"/>
+      </w:rPr>
+      <w:id w:val="1189419985"/>
+      <w:docPartObj>
+        <w:docPartGallery w:val="Page Numbers (Bottom of Page)"/>
+        <w:docPartUnique/>
+      </w:docPartObj>
+    </w:sdtPr>
+    <w:sdtContent>
+      <w:p>
+        <w:pPr>
+          <w:pStyle w:val="Footer"/>
+          <w:framePr w:wrap="none" w:vAnchor="text" w:hAnchor="margin" w:xAlign="right" w:y="1"/>
+          <w:rPr>
+            <w:rStyle w:val="PageNumber"/>
+          </w:rPr>
+        </w:pPr>
+        <w:r>
+          <w:rPr>
+            <w:rStyle w:val="PageNumber"/>
+          </w:rPr>
+          <w:fldChar w:fldCharType="begin"/>
+        </w:r>
+        <w:r>
+          <w:rPr>
+            <w:rStyle w:val="PageNumber"/>
+          </w:rPr>
+          <w:instrText xml:space="preserve"> PAGE </w:instrText>
+        </w:r>
+        <w:r>
+          <w:rPr>
+            <w:rStyle w:val="PageNumber"/>
+          </w:rPr>
+          <w:fldChar w:fldCharType="end"/>
+        </w:r>
+      </w:p>
+    </w:sdtContent>
+  </w:sdt>
+  <w:sdt>
+    <w:sdtPr>
+      <w:rPr>
+        <w:rStyle w:val="PageNumber"/>
+      </w:rPr>
+      <w:id w:val="2059967666"/>
+      <w:docPartObj>
+        <w:docPartGallery w:val="Page Numbers (Bottom of Page)"/>
+        <w:docPartUnique/>
+      </w:docPartObj>
+    </w:sdtPr>
+    <w:sdtContent>
+      <w:p>
+        <w:pPr>
+          <w:pStyle w:val="Footer"/>
+          <w:framePr w:wrap="none" w:vAnchor="text" w:hAnchor="margin" w:xAlign="right" w:y="1"/>
+          <w:ind w:right="360"/>
+          <w:rPr>
+            <w:rStyle w:val="PageNumber"/>
+          </w:rPr>
+        </w:pPr>
+        <w:r>
+          <w:rPr>
+            <w:rStyle w:val="PageNumber"/>
+          </w:rPr>
+          <w:fldChar w:fldCharType="begin"/>
+        </w:r>
+        <w:r>
+          <w:rPr>
+            <w:rStyle w:val="PageNumber"/>
+          </w:rPr>
+          <w:instrText xml:space="preserve"> PAGE </w:instrText>
+        </w:r>
+        <w:r>
+          <w:rPr>
+            <w:rStyle w:val="PageNumber"/>
+          </w:rPr>
+          <w:fldChar w:fldCharType="end"/>
+        </w:r>
+      </w:p>
+    </w:sdtContent>
+  </w:sdt>
+  <w:p>
+    <w:pPr>
+      <w:pStyle w:val="Footer"/>
+      <w:ind w:right="360"/>
+    </w:pPr>
+  </w:p>
+</w:ftr>
+</file>
+
+<file path=word/footer2.xml><?xml version="1.0" encoding="utf-8"?>
+<w:ftr xmlns:wpc="http://schemas.microsoft.com/office/word/2010/wordprocessingCanvas" xmlns:cx="http://schemas.microsoft.com/office/drawing/2014/chartex" xmlns:cx1="http://schemas.microsoft.com/office/drawing/2015/9/8/chartex" xmlns:cx2="http://schemas.microsoft.com/office/drawing/2015/10/21/chartex" xmlns:cx3="http://schemas.microsoft.com/office/drawing/2016/5/9/chartex" xmlns:cx4="http://schemas.microsoft.com/office/drawing/2016/5/10/chartex" xmlns:cx5="http://schemas.microsoft.com/office/drawing/2016/5/11/chartex" xmlns:cx6="http://schemas.microsoft.com/office/drawing/2016/5/12/chartex" xmlns:cx7="http://schemas.microsoft.com/office/drawing/2016/5/13/chartex" xmlns:cx8="http://schemas.microsoft.com/office/drawing/2016/5/14/chartex" xmlns:mc="http://schemas.openxmlformats.org/markup-compatibility/2006" xmlns:aink="http://schemas.microsoft.com/office/drawing/2016/ink" xmlns:am3d="http://schemas.microsoft.com/office/drawing/2017/model3d" xmlns:o="urn:schemas-microsoft-com:office:office" xmlns:r="http://schemas.openxmlformats.org/officeDocument/2006/relationships" xmlns:m="http://schemas.openxmlformats.org/officeDocument/2006/math" xmlns:v="urn:schemas-microsoft-com:vml" xmlns:wp14="http://schemas.microsoft.com/office/word/2010/wordprocessingDrawing" xmlns:wp="http://schemas.openxmlformats.org/drawingml/2006/wordprocessingDrawing" xmlns:w10="urn:schemas-microsoft-com:office:word" xmlns:w="http://schemas.openxmlformats.org/wordprocessingml/2006/main" xmlns:w14="http://schemas.microsoft.com/office/word/2010/wordml" xmlns:w15="http://schemas.microsoft.com/office/word/2012/wordml" xmlns:w16cid="http://schemas.microsoft.com/office/word/2016/wordml/cid" xmlns:w16se="http://schemas.microsoft.com/office/word/2015/wordml/symex" xmlns:wpg="http://schemas.microsoft.com/office/word/2010/wordprocessingGroup" xmlns:wpi="http://schemas.microsoft.com/office/word/2010/wordprocessingInk" xmlns:wne="http://schemas.microsoft.com/office/word/2006/wordml" xmlns:wps="http://schemas.microsoft.com/office/word/2010/wordprocessingShape" mc:Ignorable="w14 w15 w16se w16cid wp14">
+  <w:sdt>
+    <w:sdtPr>
+      <w:rPr>
+        <w:rStyle w:val="PageNumber"/>
+      </w:rPr>
+      <w:id w:val="-1351098986"/>
+      <w:docPartObj>
+        <w:docPartGallery w:val="Page Numbers (Bottom of Page)"/>
+        <w:docPartUnique/>
+      </w:docPartObj>
+    </w:sdtPr>
+    <w:sdtContent>
+      <w:p>
+        <w:pPr>
+          <w:pStyle w:val="Footer"/>
+          <w:framePr w:wrap="none" w:vAnchor="text" w:hAnchor="margin" w:xAlign="right" w:y="1"/>
+          <w:rPr>
+            <w:rStyle w:val="PageNumber"/>
+          </w:rPr>
+        </w:pPr>
+        <w:r>
+          <w:rPr>
+            <w:rStyle w:val="PageNumber"/>
+          </w:rPr>
+          <w:fldChar w:fldCharType="begin"/>
+        </w:r>
+        <w:r>
+          <w:rPr>
+            <w:rStyle w:val="PageNumber"/>
+          </w:rPr>
+          <w:instrText xml:space="preserve"> PAGE </w:instrText>
+        </w:r>
+        <w:r>
+          <w:rPr>
+            <w:rStyle w:val="PageNumber"/>
+          </w:rPr>
+          <w:fldChar w:fldCharType="separate"/>
+        </w:r>
+        <w:r>
+          <w:rPr>
+            <w:rStyle w:val="PageNumber"/>
+            <w:noProof/>
+          </w:rPr>
+          <w:t>3</w:t>
+        </w:r>
+        <w:r>
+          <w:rPr>
+            <w:rStyle w:val="PageNumber"/>
+          </w:rPr>
+          <w:fldChar w:fldCharType="end"/>
+        </w:r>
+      </w:p>
+    </w:sdtContent>
+  </w:sdt>
+  <w:p>
+    <w:pPr>
+      <w:pStyle w:val="Footer"/>
+      <w:ind w:right="360"/>
+    </w:pPr>
+    <w:r>
+      <w:t>CSIS 4175 – EventMe Project</w:t>
+    </w:r>
+    <w:r>
+      <w:ptab w:relativeTo="margin" w:alignment="center" w:leader="none"/>
+    </w:r>
+    <w:r>
+      <w:ptab w:relativeTo="margin" w:alignment="right" w:leader="none"/>
+    </w:r>
+  </w:p>
+</w:ftr>
+</file>
+
+<file path=word/footnotes.xml><?xml version="1.0" encoding="utf-8"?>
+<w:footnotes xmlns:wpc="http://schemas.microsoft.com/office/word/2010/wordprocessingCanvas" xmlns:cx="http://schemas.microsoft.com/office/drawing/2014/chartex" xmlns:cx1="http://schemas.microsoft.com/office/drawing/2015/9/8/chartex" xmlns:cx2="http://schemas.microsoft.com/office/drawing/2015/10/21/chartex" xmlns:cx3="http://schemas.microsoft.com/office/drawing/2016/5/9/chartex" xmlns:cx4="http://schemas.microsoft.com/office/drawing/2016/5/10/chartex" xmlns:cx5="http://schemas.microsoft.com/office/drawing/2016/5/11/chartex" xmlns:cx6="http://schemas.microsoft.com/office/drawing/2016/5/12/chartex" xmlns:cx7="http://schemas.microsoft.com/office/drawing/2016/5/13/chartex" xmlns:cx8="http://schemas.microsoft.com/office/drawing/2016/5/14/chartex" xmlns:mc="http://schemas.openxmlformats.org/markup-compatibility/2006" xmlns:aink="http://schemas.microsoft.com/office/drawing/2016/ink" xmlns:am3d="http://schemas.microsoft.com/office/drawing/2017/model3d" xmlns:o="urn:schemas-microsoft-com:office:office" xmlns:r="http://schemas.openxmlformats.org/officeDocument/2006/relationships" xmlns:m="http://schemas.openxmlformats.org/officeDocument/2006/math" xmlns:v="urn:schemas-microsoft-com:vml" xmlns:wp14="http://schemas.microsoft.com/office/word/2010/wordprocessingDrawing" xmlns:wp="http://schemas.openxmlformats.org/drawingml/2006/wordprocessingDrawing" xmlns:w10="urn:schemas-microsoft-com:office:word" xmlns:w="http://schemas.openxmlformats.org/wordprocessingml/2006/main" xmlns:w14="http://schemas.microsoft.com/office/word/2010/wordml" xmlns:w15="http://schemas.microsoft.com/office/word/2012/wordml" xmlns:w16cid="http://schemas.microsoft.com/office/word/2016/wordml/cid" xmlns:w16se="http://schemas.microsoft.com/office/word/2015/wordml/symex" xmlns:wpg="http://schemas.microsoft.com/office/word/2010/wordprocessingGroup" xmlns:wpi="http://schemas.microsoft.com/office/word/2010/wordprocessingInk" xmlns:wne="http://schemas.microsoft.com/office/word/2006/wordml" xmlns:wps="http://schemas.microsoft.com/office/word/2010/wordprocessingShape" mc:Ignorable="w14 w15 w16se w16cid wp14">
+  <w:footnote w:type="separator" w:id="-1">
+    <w:p>
+      <w:r>
+        <w:separator/>
+      </w:r>
+    </w:p>
+  </w:footnote>
+  <w:footnote w:type="continuationSeparator" w:id="0">
+    <w:p>
+      <w:r>
+        <w:continuationSeparator/>
+      </w:r>
+    </w:p>
+  </w:footnote>
+</w:footnotes>
+</file>
+
 <file path=word/numbering.xml><?xml version="1.0" encoding="utf-8"?>
-<w:numbering xmlns:wpc="http://schemas.microsoft.com/office/word/2010/wordprocessingCanvas" xmlns:mo="http://schemas.microsoft.com/office/mac/office/2008/main" xmlns:mc="http://schemas.openxmlformats.org/markup-compatibility/2006" xmlns:mv="urn:schemas-microsoft-com:mac:vml" xmlns:o="urn:schemas-microsoft-com:office:office" xmlns:r="http://schemas.openxmlformats.org/officeDocument/2006/relationships" xmlns:m="http://schemas.openxmlformats.org/officeDocument/2006/math" xmlns:v="urn:schemas-microsoft-com:vml" xmlns:wp14="http://schemas.microsoft.com/office/word/2010/wordprocessingDrawing" xmlns:wp="http://schemas.openxmlformats.org/drawingml/2006/wordprocessingDrawing" xmlns:w10="urn:schemas-microsoft-com:office:word" xmlns:w="http://schemas.openxmlformats.org/wordprocessingml/2006/main" xmlns:w14="http://schemas.microsoft.com/office/word/2010/wordml" xmlns:w15="http://schemas.microsoft.com/office/word/2012/wordml" xmlns:wpg="http://schemas.microsoft.com/office/word/2010/wordprocessingGroup" xmlns:wpi="http://schemas.microsoft.com/office/word/2010/wordprocessingInk" xmlns:wne="http://schemas.microsoft.com/office/word/2006/wordml" xmlns:wps="http://schemas.microsoft.com/office/word/2010/wordprocessingShape" mc:Ignorable="w14 w15 wp14">
-  <w:abstractNum w:abstractNumId="0">
+<w:numbering xmlns:wpc="http://schemas.microsoft.com/office/word/2010/wordprocessingCanvas" xmlns:cx="http://schemas.microsoft.com/office/drawing/2014/chartex" xmlns:cx1="http://schemas.microsoft.com/office/drawing/2015/9/8/chartex" xmlns:cx2="http://schemas.microsoft.com/office/drawing/2015/10/21/chartex" xmlns:cx3="http://schemas.microsoft.com/office/drawing/2016/5/9/chartex" xmlns:cx4="http://schemas.microsoft.com/office/drawing/2016/5/10/chartex" xmlns:cx5="http://schemas.microsoft.com/office/drawing/2016/5/11/chartex" xmlns:cx6="http://schemas.microsoft.com/office/drawing/2016/5/12/chartex" xmlns:cx7="http://schemas.microsoft.com/office/drawing/2016/5/13/chartex" xmlns:cx8="http://schemas.microsoft.com/office/drawing/2016/5/14/chartex" xmlns:mc="http://schemas.openxmlformats.org/markup-compatibility/2006" xmlns:aink="http://schemas.microsoft.com/office/drawing/2016/ink" xmlns:am3d="http://schemas.microsoft.com/office/drawing/2017/model3d" xmlns:o="urn:schemas-microsoft-com:office:office" xmlns:r="http://schemas.openxmlformats.org/officeDocument/2006/relationships" xmlns:m="http://schemas.openxmlformats.org/officeDocument/2006/math" xmlns:v="urn:schemas-microsoft-com:vml" xmlns:wp14="http://schemas.microsoft.com/office/word/2010/wordprocessingDrawing" xmlns:wp="http://schemas.openxmlformats.org/drawingml/2006/wordprocessingDrawing" xmlns:w10="urn:schemas-microsoft-com:office:word" xmlns:w="http://schemas.openxmlformats.org/wordprocessingml/2006/main" xmlns:w14="http://schemas.microsoft.com/office/word/2010/wordml" xmlns:w15="http://schemas.microsoft.com/office/word/2012/wordml" xmlns:w16cid="http://schemas.microsoft.com/office/word/2016/wordml/cid" xmlns:w16se="http://schemas.microsoft.com/office/word/2015/wordml/symex" xmlns:wpg="http://schemas.microsoft.com/office/word/2010/wordprocessingGroup" xmlns:wpi="http://schemas.microsoft.com/office/word/2010/wordprocessingInk" xmlns:wne="http://schemas.microsoft.com/office/word/2006/wordml" xmlns:wps="http://schemas.microsoft.com/office/word/2010/wordprocessingShape" mc:Ignorable="w14 w15 w16se w16cid wp14">
+  <w:abstractNum w:abstractNumId="0" w15:restartNumberingAfterBreak="0">
     <w:nsid w:val="26071DA9"/>
     <w:multiLevelType w:val="hybridMultilevel"/>
     <w:tmpl w:val="A336D664"/>
@@ -1899,7 +2443,7 @@
       </w:rPr>
     </w:lvl>
   </w:abstractNum>
-  <w:abstractNum w:abstractNumId="1">
+  <w:abstractNum w:abstractNumId="1" w15:restartNumberingAfterBreak="0">
     <w:nsid w:val="360E6D55"/>
     <w:multiLevelType w:val="hybridMultilevel"/>
     <w:tmpl w:val="D3A049A4"/>
@@ -1998,7 +2542,7 @@
 </file>
 
 <file path=word/styles.xml><?xml version="1.0" encoding="utf-8"?>
-<w:styles xmlns:mc="http://schemas.openxmlformats.org/markup-compatibility/2006" xmlns:r="http://schemas.openxmlformats.org/officeDocument/2006/relationships" xmlns:w="http://schemas.openxmlformats.org/wordprocessingml/2006/main" xmlns:w14="http://schemas.microsoft.com/office/word/2010/wordml" xmlns:w15="http://schemas.microsoft.com/office/word/2012/wordml" mc:Ignorable="w14 w15">
+<w:styles xmlns:mc="http://schemas.openxmlformats.org/markup-compatibility/2006" xmlns:r="http://schemas.openxmlformats.org/officeDocument/2006/relationships" xmlns:w="http://schemas.openxmlformats.org/wordprocessingml/2006/main" xmlns:w14="http://schemas.microsoft.com/office/word/2010/wordml" xmlns:w15="http://schemas.microsoft.com/office/word/2012/wordml" xmlns:w16cid="http://schemas.microsoft.com/office/word/2016/wordml/cid" xmlns:w16se="http://schemas.microsoft.com/office/word/2015/wordml/symex" mc:Ignorable="w14 w15 w16se w16cid">
   <w:docDefaults>
     <w:rPrDefault>
       <w:rPr>
@@ -2010,7 +2554,7 @@
     </w:rPrDefault>
     <w:pPrDefault/>
   </w:docDefaults>
-  <w:latentStyles w:defLockedState="0" w:defUIPriority="99" w:defSemiHidden="0" w:defUnhideWhenUsed="0" w:defQFormat="0" w:count="382">
+  <w:latentStyles w:defLockedState="0" w:defUIPriority="99" w:defSemiHidden="0" w:defUnhideWhenUsed="0" w:defQFormat="0" w:count="375">
     <w:lsdException w:name="Normal" w:uiPriority="0" w:qFormat="1"/>
     <w:lsdException w:name="heading 1" w:uiPriority="9" w:qFormat="1"/>
     <w:lsdException w:name="heading 2" w:semiHidden="1" w:uiPriority="9" w:unhideWhenUsed="1" w:qFormat="1"/>
@@ -2411,6 +2955,28 @@
       <w:szCs w:val="32"/>
     </w:rPr>
   </w:style>
+  <w:style w:type="paragraph" w:styleId="Heading2">
+    <w:name w:val="heading 2"/>
+    <w:basedOn w:val="Normal"/>
+    <w:next w:val="Normal"/>
+    <w:link w:val="Heading2Char"/>
+    <w:uiPriority w:val="9"/>
+    <w:unhideWhenUsed/>
+    <w:qFormat/>
+    <w:rsid w:val="0081158E"/>
+    <w:pPr>
+      <w:keepNext/>
+      <w:keepLines/>
+      <w:spacing w:before="40"/>
+      <w:outlineLvl w:val="1"/>
+    </w:pPr>
+    <w:rPr>
+      <w:rFonts w:asciiTheme="majorHAnsi" w:eastAsiaTheme="majorEastAsia" w:hAnsiTheme="majorHAnsi" w:cstheme="majorBidi"/>
+      <w:color w:val="2F5496" w:themeColor="accent1" w:themeShade="BF"/>
+      <w:sz w:val="26"/>
+      <w:szCs w:val="26"/>
+    </w:rPr>
+  </w:style>
   <w:style w:type="character" w:default="1" w:styleId="DefaultParagraphFont">
     <w:name w:val="Default Paragraph Font"/>
     <w:uiPriority w:val="1"/>
@@ -2495,7 +3061,6 @@
     <w:uiPriority w:val="39"/>
     <w:rsid w:val="00C86942"/>
     <w:tblPr>
-      <w:tblInd w:w="0" w:type="dxa"/>
       <w:tblBorders>
         <w:top w:val="single" w:sz="4" w:space="0" w:color="auto"/>
         <w:left w:val="single" w:sz="4" w:space="0" w:color="auto"/>
@@ -2504,12 +3069,6 @@
         <w:insideH w:val="single" w:sz="4" w:space="0" w:color="auto"/>
         <w:insideV w:val="single" w:sz="4" w:space="0" w:color="auto"/>
       </w:tblBorders>
-      <w:tblCellMar>
-        <w:top w:w="0" w:type="dxa"/>
-        <w:left w:w="108" w:type="dxa"/>
-        <w:bottom w:w="0" w:type="dxa"/>
-        <w:right w:w="108" w:type="dxa"/>
-      </w:tblCellMar>
     </w:tblPr>
   </w:style>
   <w:style w:type="table" w:styleId="GridTable4-Accent2">
@@ -2520,7 +3079,6 @@
     <w:tblPr>
       <w:tblStyleRowBandSize w:val="1"/>
       <w:tblStyleColBandSize w:val="1"/>
-      <w:tblInd w:w="0" w:type="dxa"/>
       <w:tblBorders>
         <w:top w:val="single" w:sz="4" w:space="0" w:color="F4B083" w:themeColor="accent2" w:themeTint="99"/>
         <w:left w:val="single" w:sz="4" w:space="0" w:color="F4B083" w:themeColor="accent2" w:themeTint="99"/>
@@ -2529,12 +3087,6 @@
         <w:insideH w:val="single" w:sz="4" w:space="0" w:color="F4B083" w:themeColor="accent2" w:themeTint="99"/>
         <w:insideV w:val="single" w:sz="4" w:space="0" w:color="F4B083" w:themeColor="accent2" w:themeTint="99"/>
       </w:tblBorders>
-      <w:tblCellMar>
-        <w:top w:w="0" w:type="dxa"/>
-        <w:left w:w="108" w:type="dxa"/>
-        <w:bottom w:w="0" w:type="dxa"/>
-        <w:right w:w="108" w:type="dxa"/>
-      </w:tblCellMar>
     </w:tblPr>
     <w:tblStylePr w:type="firstRow">
       <w:rPr>
@@ -2591,6 +3143,69 @@
         <w:shd w:val="clear" w:color="auto" w:fill="FBE4D5" w:themeFill="accent2" w:themeFillTint="33"/>
       </w:tcPr>
     </w:tblStylePr>
+  </w:style>
+  <w:style w:type="character" w:customStyle="1" w:styleId="Heading2Char">
+    <w:name w:val="Heading 2 Char"/>
+    <w:basedOn w:val="DefaultParagraphFont"/>
+    <w:link w:val="Heading2"/>
+    <w:uiPriority w:val="9"/>
+    <w:rsid w:val="0081158E"/>
+    <w:rPr>
+      <w:rFonts w:asciiTheme="majorHAnsi" w:eastAsiaTheme="majorEastAsia" w:hAnsiTheme="majorHAnsi" w:cstheme="majorBidi"/>
+      <w:color w:val="2F5496" w:themeColor="accent1" w:themeShade="BF"/>
+      <w:sz w:val="26"/>
+      <w:szCs w:val="26"/>
+    </w:rPr>
+  </w:style>
+  <w:style w:type="paragraph" w:styleId="Footer">
+    <w:name w:val="footer"/>
+    <w:basedOn w:val="Normal"/>
+    <w:link w:val="FooterChar"/>
+    <w:uiPriority w:val="99"/>
+    <w:unhideWhenUsed/>
+    <w:rsid w:val="00CD20F8"/>
+    <w:pPr>
+      <w:tabs>
+        <w:tab w:val="center" w:pos="4680"/>
+        <w:tab w:val="right" w:pos="9360"/>
+      </w:tabs>
+    </w:pPr>
+  </w:style>
+  <w:style w:type="character" w:customStyle="1" w:styleId="FooterChar">
+    <w:name w:val="Footer Char"/>
+    <w:basedOn w:val="DefaultParagraphFont"/>
+    <w:link w:val="Footer"/>
+    <w:uiPriority w:val="99"/>
+    <w:rsid w:val="00CD20F8"/>
+  </w:style>
+  <w:style w:type="character" w:styleId="PageNumber">
+    <w:name w:val="page number"/>
+    <w:basedOn w:val="DefaultParagraphFont"/>
+    <w:uiPriority w:val="99"/>
+    <w:semiHidden/>
+    <w:unhideWhenUsed/>
+    <w:rsid w:val="00CD20F8"/>
+  </w:style>
+  <w:style w:type="paragraph" w:styleId="Header">
+    <w:name w:val="header"/>
+    <w:basedOn w:val="Normal"/>
+    <w:link w:val="HeaderChar"/>
+    <w:uiPriority w:val="99"/>
+    <w:unhideWhenUsed/>
+    <w:rsid w:val="008622FB"/>
+    <w:pPr>
+      <w:tabs>
+        <w:tab w:val="center" w:pos="4680"/>
+        <w:tab w:val="right" w:pos="9360"/>
+      </w:tabs>
+    </w:pPr>
+  </w:style>
+  <w:style w:type="character" w:customStyle="1" w:styleId="HeaderChar">
+    <w:name w:val="Header Char"/>
+    <w:basedOn w:val="DefaultParagraphFont"/>
+    <w:link w:val="Header"/>
+    <w:uiPriority w:val="99"/>
+    <w:rsid w:val="008622FB"/>
   </w:style>
 </w:styles>
 </file>
@@ -2893,7 +3508,7 @@
 <file path=customXml/item1.xml><?xml version="1.0" encoding="utf-8"?>
 <CoverPageProperties xmlns="http://schemas.microsoft.com/office/2006/coverPageProps">
   <PublishDate/>
-  <Abstract>An event-sharing application that allows user to find, create, and follow any events that located nearby or based on specific locations  </Abstract>
+  <Abstract>An event-sharing application that allows user to find, create, and like any events that located nearby or based on specific locations  </Abstract>
   <CompanyAddress/>
   <CompanyPhone/>
   <CompanyFax/>

</xml_diff>